<commit_message>
Function code - excel import/export ok, test_case exceptions ok, executions ok To do - import multiple excels, export results for multiple excels to one excel
</commit_message>
<xml_diff>
--- a/Documentation.docx
+++ b/Documentation.docx
@@ -6,35 +6,33 @@
       <w:pPr>
         <w:pStyle w:val="Nadpis1"/>
       </w:pPr>
-      <w:proofErr w:type="spellStart"/>
       <w:r>
-        <w:t>Funcional</w:t>
+        <w:t>Funcional and performace testing of web applications</w:t>
       </w:r>
-      <w:proofErr w:type="spellEnd"/>
+    </w:p>
+    <w:p>
+      <w:pPr>
+        <w:pStyle w:val="Nadpis2"/>
+        <w:numPr>
+          <w:ilvl w:val="0"/>
+          <w:numId w:val="3"/>
+        </w:numPr>
+      </w:pPr>
       <w:r>
-        <w:t xml:space="preserve"> and </w:t>
+        <w:t>Drivers(chrome, safari, etc) must have be used with compatible verison of browsers</w:t>
       </w:r>
-      <w:proofErr w:type="spellStart"/>
+    </w:p>
+    <w:p>
+      <w:pPr>
+        <w:pStyle w:val="Nadpis2"/>
+        <w:numPr>
+          <w:ilvl w:val="0"/>
+          <w:numId w:val="3"/>
+        </w:numPr>
+      </w:pPr>
       <w:r>
-        <w:t>performace</w:t>
+        <w:t>Some pages can detect selenium and can ban Ip be carefull</w:t>
       </w:r>
-      <w:proofErr w:type="spellEnd"/>
-      <w:r>
-        <w:t xml:space="preserve"> testing </w:t>
-      </w:r>
-      <w:proofErr w:type="spellStart"/>
-      <w:r>
-        <w:t>of</w:t>
-      </w:r>
-      <w:proofErr w:type="spellEnd"/>
-      <w:r>
-        <w:t xml:space="preserve"> web </w:t>
-      </w:r>
-      <w:proofErr w:type="spellStart"/>
-      <w:r>
-        <w:t>applications</w:t>
-      </w:r>
-      <w:proofErr w:type="spellEnd"/>
     </w:p>
     <w:p>
       <w:pPr>
@@ -287,7 +285,7 @@
   <w:abstractNum w:abstractNumId="2" w15:restartNumberingAfterBreak="0">
     <w:nsid w:val="512D019A"/>
     <w:multiLevelType w:val="hybridMultilevel"/>
-    <w:tmpl w:val="615EEB3A"/>
+    <w:tmpl w:val="AD9855D8"/>
     <w:lvl w:ilvl="0" w:tplc="0405000F">
       <w:start w:val="1"/>
       <w:numFmt w:val="decimal"/>

</xml_diff>